<commit_message>
istoria jocurilor video - subcapitol
</commit_message>
<xml_diff>
--- a/Docs/referinte licenta.docx
+++ b/Docs/referinte licenta.docx
@@ -4,16 +4,242 @@
   <w:body>
     <w:p>
       <w:pPr>
+        <w:rPr>
+          <w:rFonts w:ascii="Arial" w:hAnsi="Arial" w:cs="Arial"/>
+        </w:rPr>
+      </w:pPr>
+    </w:p>
+    <w:p>
+      <w:pPr>
+        <w:rPr>
+          <w:rFonts w:ascii="Arial" w:hAnsi="Arial" w:cs="Arial"/>
+        </w:rPr>
+      </w:pPr>
+      <w:r>
+        <w:rPr>
+          <w:rFonts w:ascii="Arial" w:hAnsi="Arial" w:cs="Arial"/>
+        </w:rPr>
+        <w:t xml:space="preserve"> “</w:t>
+      </w:r>
+      <w:proofErr w:type="spellStart"/>
+      <w:r>
+        <w:rPr>
+          <w:rFonts w:ascii="Arial" w:hAnsi="Arial" w:cs="Arial"/>
+        </w:rPr>
+        <w:t>Sănătatea</w:t>
+      </w:r>
+      <w:proofErr w:type="spellEnd"/>
+      <w:r>
+        <w:rPr>
+          <w:rFonts w:ascii="Arial" w:hAnsi="Arial" w:cs="Arial"/>
+        </w:rPr>
+        <w:t xml:space="preserve"> </w:t>
+      </w:r>
+      <w:proofErr w:type="spellStart"/>
+      <w:r>
+        <w:rPr>
+          <w:rFonts w:ascii="Arial" w:hAnsi="Arial" w:cs="Arial"/>
+        </w:rPr>
+        <w:t>este</w:t>
+      </w:r>
+      <w:proofErr w:type="spellEnd"/>
+      <w:r>
+        <w:rPr>
+          <w:rFonts w:ascii="Arial" w:hAnsi="Arial" w:cs="Arial"/>
+        </w:rPr>
+        <w:t xml:space="preserve"> o </w:t>
+      </w:r>
+      <w:proofErr w:type="spellStart"/>
+      <w:r>
+        <w:rPr>
+          <w:rFonts w:ascii="Arial" w:hAnsi="Arial" w:cs="Arial"/>
+        </w:rPr>
+        <w:t>comoară</w:t>
+      </w:r>
+      <w:proofErr w:type="spellEnd"/>
+      <w:r>
+        <w:rPr>
+          <w:rFonts w:ascii="Arial" w:hAnsi="Arial" w:cs="Arial"/>
+        </w:rPr>
+        <w:t xml:space="preserve"> </w:t>
+      </w:r>
+      <w:proofErr w:type="spellStart"/>
+      <w:r>
+        <w:rPr>
+          <w:rFonts w:ascii="Arial" w:hAnsi="Arial" w:cs="Arial"/>
+        </w:rPr>
+        <w:t>pe</w:t>
+      </w:r>
+      <w:proofErr w:type="spellEnd"/>
+      <w:r>
+        <w:rPr>
+          <w:rFonts w:ascii="Arial" w:hAnsi="Arial" w:cs="Arial"/>
+        </w:rPr>
+        <w:t xml:space="preserve"> care </w:t>
+      </w:r>
+      <w:proofErr w:type="spellStart"/>
+      <w:r>
+        <w:rPr>
+          <w:rFonts w:ascii="Arial" w:hAnsi="Arial" w:cs="Arial"/>
+        </w:rPr>
+        <w:t>puţini</w:t>
+      </w:r>
+      <w:proofErr w:type="spellEnd"/>
+      <w:r>
+        <w:rPr>
+          <w:rFonts w:ascii="Arial" w:hAnsi="Arial" w:cs="Arial"/>
+        </w:rPr>
+        <w:t xml:space="preserve"> </w:t>
+      </w:r>
+      <w:proofErr w:type="spellStart"/>
+      <w:r>
+        <w:rPr>
+          <w:rFonts w:ascii="Arial" w:hAnsi="Arial" w:cs="Arial"/>
+        </w:rPr>
+        <w:t>ştiu</w:t>
+      </w:r>
+      <w:proofErr w:type="spellEnd"/>
+      <w:r>
+        <w:rPr>
+          <w:rFonts w:ascii="Arial" w:hAnsi="Arial" w:cs="Arial"/>
+        </w:rPr>
+        <w:t xml:space="preserve"> </w:t>
+      </w:r>
+      <w:proofErr w:type="spellStart"/>
+      <w:r>
+        <w:rPr>
+          <w:rFonts w:ascii="Arial" w:hAnsi="Arial" w:cs="Arial"/>
+        </w:rPr>
+        <w:t>să</w:t>
+      </w:r>
+      <w:proofErr w:type="spellEnd"/>
+      <w:r>
+        <w:rPr>
+          <w:rFonts w:ascii="Arial" w:hAnsi="Arial" w:cs="Arial"/>
+        </w:rPr>
+        <w:t xml:space="preserve"> o </w:t>
+      </w:r>
+      <w:proofErr w:type="spellStart"/>
+      <w:r>
+        <w:rPr>
+          <w:rFonts w:ascii="Arial" w:hAnsi="Arial" w:cs="Arial"/>
+        </w:rPr>
+        <w:t>preţuiască</w:t>
+      </w:r>
+      <w:proofErr w:type="spellEnd"/>
+      <w:r>
+        <w:rPr>
+          <w:rFonts w:ascii="Arial" w:hAnsi="Arial" w:cs="Arial"/>
+        </w:rPr>
+        <w:t xml:space="preserve">, </w:t>
+      </w:r>
+      <w:proofErr w:type="spellStart"/>
+      <w:r>
+        <w:rPr>
+          <w:rFonts w:ascii="Arial" w:hAnsi="Arial" w:cs="Arial"/>
+        </w:rPr>
+        <w:t>deşi</w:t>
+      </w:r>
+      <w:proofErr w:type="spellEnd"/>
+      <w:r>
+        <w:rPr>
+          <w:rFonts w:ascii="Arial" w:hAnsi="Arial" w:cs="Arial"/>
+        </w:rPr>
+        <w:t xml:space="preserve"> </w:t>
+      </w:r>
+      <w:proofErr w:type="spellStart"/>
+      <w:r>
+        <w:rPr>
+          <w:rFonts w:ascii="Arial" w:hAnsi="Arial" w:cs="Arial"/>
+        </w:rPr>
+        <w:t>aproape</w:t>
+      </w:r>
+      <w:proofErr w:type="spellEnd"/>
+      <w:r>
+        <w:rPr>
+          <w:rFonts w:ascii="Arial" w:hAnsi="Arial" w:cs="Arial"/>
+        </w:rPr>
+        <w:t xml:space="preserve"> </w:t>
+      </w:r>
+      <w:proofErr w:type="spellStart"/>
+      <w:r>
+        <w:rPr>
+          <w:rFonts w:ascii="Arial" w:hAnsi="Arial" w:cs="Arial"/>
+        </w:rPr>
+        <w:t>toţi</w:t>
+      </w:r>
+      <w:proofErr w:type="spellEnd"/>
+      <w:r>
+        <w:rPr>
+          <w:rFonts w:ascii="Arial" w:hAnsi="Arial" w:cs="Arial"/>
+        </w:rPr>
+        <w:t xml:space="preserve"> se </w:t>
+      </w:r>
+      <w:proofErr w:type="spellStart"/>
+      <w:r>
+        <w:rPr>
+          <w:rFonts w:ascii="Arial" w:hAnsi="Arial" w:cs="Arial"/>
+        </w:rPr>
+        <w:t>nasc</w:t>
+      </w:r>
+      <w:proofErr w:type="spellEnd"/>
+      <w:r>
+        <w:rPr>
+          <w:rFonts w:ascii="Arial" w:hAnsi="Arial" w:cs="Arial"/>
+        </w:rPr>
+        <w:t xml:space="preserve"> cu ea.</w:t>
+      </w:r>
+      <w:r>
+        <w:rPr>
+          <w:rFonts w:ascii="Arial" w:hAnsi="Arial" w:cs="Arial"/>
+        </w:rPr>
+        <w:t xml:space="preserve">” </w:t>
+      </w:r>
+      <w:proofErr w:type="spellStart"/>
+      <w:r>
+        <w:rPr>
+          <w:rFonts w:ascii="Arial" w:hAnsi="Arial" w:cs="Arial"/>
+        </w:rPr>
+        <w:t>Hipocrate</w:t>
+      </w:r>
+      <w:proofErr w:type="spellEnd"/>
+    </w:p>
+    <w:p>
+      <w:pPr>
         <w:jc w:val="left"/>
         <w:rPr>
           <w:rFonts w:ascii="Arial" w:hAnsi="Arial" w:cs="Arial"/>
         </w:rPr>
       </w:pPr>
-      <w:r>
-        <w:rPr>
-          <w:rFonts w:ascii="Arial" w:hAnsi="Arial" w:cs="Arial"/>
-        </w:rPr>
-        <w:t xml:space="preserve">[BBC] BBC: How did Stone Age hunter-gatherers live?, </w:t>
+      <w:bookmarkStart w:id="0" w:name="_GoBack"/>
+      <w:bookmarkEnd w:id="0"/>
+    </w:p>
+    <w:p>
+      <w:pPr>
+        <w:jc w:val="left"/>
+        <w:rPr>
+          <w:rFonts w:ascii="Arial" w:hAnsi="Arial" w:cs="Arial"/>
+        </w:rPr>
+      </w:pPr>
+      <w:r>
+        <w:rPr>
+          <w:rFonts w:ascii="Arial" w:hAnsi="Arial" w:cs="Arial"/>
+        </w:rPr>
+        <w:t>[BBC] BBC: How did Stone Age hunter-gatherers live</w:t>
+      </w:r>
+      <w:proofErr w:type="gramStart"/>
+      <w:r>
+        <w:rPr>
+          <w:rFonts w:ascii="Arial" w:hAnsi="Arial" w:cs="Arial"/>
+        </w:rPr>
+        <w:t>?,</w:t>
+      </w:r>
+      <w:proofErr w:type="gramEnd"/>
+      <w:r>
+        <w:rPr>
+          <w:rFonts w:ascii="Arial" w:hAnsi="Arial" w:cs="Arial"/>
+        </w:rPr>
+        <w:t xml:space="preserve"> </w:t>
       </w:r>
       <w:hyperlink r:id="rId5" w:history="1">
         <w:r>
@@ -72,7 +298,49 @@
         <w:rPr>
           <w:rFonts w:ascii="Arial" w:hAnsi="Arial" w:cs="Arial"/>
         </w:rPr>
-        <w:t xml:space="preserve">[Olofsson] Olofsson, Jan: Which types of animals did people keep in the Iron Age?, </w:t>
+        <w:t>[</w:t>
+      </w:r>
+      <w:proofErr w:type="spellStart"/>
+      <w:r>
+        <w:rPr>
+          <w:rFonts w:ascii="Arial" w:hAnsi="Arial" w:cs="Arial"/>
+        </w:rPr>
+        <w:t>Olofsson</w:t>
+      </w:r>
+      <w:proofErr w:type="spellEnd"/>
+      <w:r>
+        <w:rPr>
+          <w:rFonts w:ascii="Arial" w:hAnsi="Arial" w:cs="Arial"/>
+        </w:rPr>
+        <w:t xml:space="preserve">] </w:t>
+      </w:r>
+      <w:proofErr w:type="spellStart"/>
+      <w:r>
+        <w:rPr>
+          <w:rFonts w:ascii="Arial" w:hAnsi="Arial" w:cs="Arial"/>
+        </w:rPr>
+        <w:t>Olofsson</w:t>
+      </w:r>
+      <w:proofErr w:type="spellEnd"/>
+      <w:r>
+        <w:rPr>
+          <w:rFonts w:ascii="Arial" w:hAnsi="Arial" w:cs="Arial"/>
+        </w:rPr>
+        <w:t>, Jan: Which types of animals did people keep in the Iron Age</w:t>
+      </w:r>
+      <w:proofErr w:type="gramStart"/>
+      <w:r>
+        <w:rPr>
+          <w:rFonts w:ascii="Arial" w:hAnsi="Arial" w:cs="Arial"/>
+        </w:rPr>
+        <w:t>?,</w:t>
+      </w:r>
+      <w:proofErr w:type="gramEnd"/>
+      <w:r>
+        <w:rPr>
+          <w:rFonts w:ascii="Arial" w:hAnsi="Arial" w:cs="Arial"/>
+        </w:rPr>
+        <w:t xml:space="preserve"> </w:t>
       </w:r>
       <w:hyperlink r:id="rId7" w:history="1">
         <w:r>
@@ -94,52 +362,436 @@
         <w:rPr>
           <w:rFonts w:ascii="Arial" w:hAnsi="Arial" w:cs="Arial"/>
         </w:rPr>
-        <w:t>[Aldrete] Aldrete, Gregory S.: Daily Life in the Roman City: Rome, Pompeii, and Ostia, Greenwood Publishing Group, Westport, 2004</w:t>
-      </w:r>
-    </w:p>
-    <w:p>
-      <w:pPr>
-        <w:rPr>
-          <w:rFonts w:ascii="Arial" w:hAnsi="Arial" w:cs="Arial"/>
-        </w:rPr>
-      </w:pPr>
-      <w:r>
-        <w:rPr>
-          <w:rFonts w:ascii="Arial" w:hAnsi="Arial" w:cs="Arial"/>
-        </w:rPr>
-        <w:t>[Stoica] Stoica, Stan, Becheru, Dragos Sebastian: Istorie. Manual pentru clasa a V-a, CD Press, Bucuresti, 2017</w:t>
-      </w:r>
-    </w:p>
-    <w:p>
-      <w:pPr>
-        <w:rPr>
-          <w:rFonts w:ascii="Arial" w:hAnsi="Arial" w:cs="Arial"/>
-        </w:rPr>
-      </w:pPr>
-      <w:r>
-        <w:rPr>
-          <w:rFonts w:ascii="Arial" w:hAnsi="Arial" w:cs="Arial"/>
-        </w:rPr>
-        <w:t>[Stan] Stan, Magda : Istorie. Manual pentru clasa a V-a, Litera, Bucuresti, 2017</w:t>
-      </w:r>
-    </w:p>
-    <w:p>
-      <w:pPr>
-        <w:rPr>
-          <w:rFonts w:ascii="Arial" w:hAnsi="Arial" w:cs="Arial"/>
-        </w:rPr>
-      </w:pPr>
-      <w:r>
-        <w:rPr>
-          <w:rFonts w:ascii="Arial" w:hAnsi="Arial" w:cs="Arial"/>
-        </w:rPr>
         <w:t>[</w:t>
       </w:r>
-      <w:r>
-        <w:rPr>
-          <w:rFonts w:ascii="Arial" w:hAnsi="Arial" w:cs="Arial"/>
-        </w:rPr>
-        <w:t>Balutoiu] Balutoiu, Valentin, Grecu, Maria : Istorie, Manual pentru clasa a V-a, Didactica si Pedagogica, Bucuresti, 2017</w:t>
+      <w:proofErr w:type="spellStart"/>
+      <w:r>
+        <w:rPr>
+          <w:rFonts w:ascii="Arial" w:hAnsi="Arial" w:cs="Arial"/>
+        </w:rPr>
+        <w:t>Aldrete</w:t>
+      </w:r>
+      <w:proofErr w:type="spellEnd"/>
+      <w:r>
+        <w:rPr>
+          <w:rFonts w:ascii="Arial" w:hAnsi="Arial" w:cs="Arial"/>
+        </w:rPr>
+        <w:t xml:space="preserve">] </w:t>
+      </w:r>
+      <w:proofErr w:type="spellStart"/>
+      <w:r>
+        <w:rPr>
+          <w:rFonts w:ascii="Arial" w:hAnsi="Arial" w:cs="Arial"/>
+        </w:rPr>
+        <w:t>Aldrete</w:t>
+      </w:r>
+      <w:proofErr w:type="spellEnd"/>
+      <w:r>
+        <w:rPr>
+          <w:rFonts w:ascii="Arial" w:hAnsi="Arial" w:cs="Arial"/>
+        </w:rPr>
+        <w:t>, Gregory S.: Daily Life i</w:t>
+      </w:r>
+      <w:r>
+        <w:rPr>
+          <w:rFonts w:ascii="Arial" w:hAnsi="Arial" w:cs="Arial"/>
+        </w:rPr>
+        <w:t>n the Roman City</w:t>
+      </w:r>
+      <w:r>
+        <w:rPr>
+          <w:rFonts w:ascii="Arial" w:hAnsi="Arial" w:cs="Arial"/>
+        </w:rPr>
+        <w:t>, Greenwood, Westport, 2004</w:t>
+      </w:r>
+    </w:p>
+    <w:p>
+      <w:pPr>
+        <w:rPr>
+          <w:rFonts w:ascii="Arial" w:hAnsi="Arial" w:cs="Arial"/>
+        </w:rPr>
+      </w:pPr>
+      <w:r>
+        <w:rPr>
+          <w:rFonts w:ascii="Arial" w:hAnsi="Arial" w:cs="Arial"/>
+        </w:rPr>
+        <w:t>[</w:t>
+      </w:r>
+      <w:proofErr w:type="spellStart"/>
+      <w:r>
+        <w:rPr>
+          <w:rFonts w:ascii="Arial" w:hAnsi="Arial" w:cs="Arial"/>
+        </w:rPr>
+        <w:t>Stoica</w:t>
+      </w:r>
+      <w:proofErr w:type="spellEnd"/>
+      <w:r>
+        <w:rPr>
+          <w:rFonts w:ascii="Arial" w:hAnsi="Arial" w:cs="Arial"/>
+        </w:rPr>
+        <w:t xml:space="preserve">] </w:t>
+      </w:r>
+      <w:proofErr w:type="spellStart"/>
+      <w:r>
+        <w:rPr>
+          <w:rFonts w:ascii="Arial" w:hAnsi="Arial" w:cs="Arial"/>
+        </w:rPr>
+        <w:t>Stoica</w:t>
+      </w:r>
+      <w:proofErr w:type="spellEnd"/>
+      <w:r>
+        <w:rPr>
+          <w:rFonts w:ascii="Arial" w:hAnsi="Arial" w:cs="Arial"/>
+        </w:rPr>
+        <w:t xml:space="preserve">, Stan, </w:t>
+      </w:r>
+      <w:proofErr w:type="spellStart"/>
+      <w:r>
+        <w:rPr>
+          <w:rFonts w:ascii="Arial" w:hAnsi="Arial" w:cs="Arial"/>
+        </w:rPr>
+        <w:t>Becheru</w:t>
+      </w:r>
+      <w:proofErr w:type="spellEnd"/>
+      <w:r>
+        <w:rPr>
+          <w:rFonts w:ascii="Arial" w:hAnsi="Arial" w:cs="Arial"/>
+        </w:rPr>
+        <w:t xml:space="preserve">, </w:t>
+      </w:r>
+      <w:proofErr w:type="spellStart"/>
+      <w:r>
+        <w:rPr>
+          <w:rFonts w:ascii="Arial" w:hAnsi="Arial" w:cs="Arial"/>
+        </w:rPr>
+        <w:t>Dragos</w:t>
+      </w:r>
+      <w:proofErr w:type="spellEnd"/>
+      <w:r>
+        <w:rPr>
+          <w:rFonts w:ascii="Arial" w:hAnsi="Arial" w:cs="Arial"/>
+        </w:rPr>
+        <w:t xml:space="preserve"> Sebastian: </w:t>
+      </w:r>
+      <w:proofErr w:type="spellStart"/>
+      <w:r>
+        <w:rPr>
+          <w:rFonts w:ascii="Arial" w:hAnsi="Arial" w:cs="Arial"/>
+        </w:rPr>
+        <w:t>Istorie</w:t>
+      </w:r>
+      <w:proofErr w:type="spellEnd"/>
+      <w:r>
+        <w:rPr>
+          <w:rFonts w:ascii="Arial" w:hAnsi="Arial" w:cs="Arial"/>
+        </w:rPr>
+        <w:t xml:space="preserve">. Manual </w:t>
+      </w:r>
+      <w:proofErr w:type="spellStart"/>
+      <w:r>
+        <w:rPr>
+          <w:rFonts w:ascii="Arial" w:hAnsi="Arial" w:cs="Arial"/>
+        </w:rPr>
+        <w:t>pentru</w:t>
+      </w:r>
+      <w:proofErr w:type="spellEnd"/>
+      <w:r>
+        <w:rPr>
+          <w:rFonts w:ascii="Arial" w:hAnsi="Arial" w:cs="Arial"/>
+        </w:rPr>
+        <w:t xml:space="preserve"> </w:t>
+      </w:r>
+      <w:proofErr w:type="spellStart"/>
+      <w:r>
+        <w:rPr>
+          <w:rFonts w:ascii="Arial" w:hAnsi="Arial" w:cs="Arial"/>
+        </w:rPr>
+        <w:t>clasa</w:t>
+      </w:r>
+      <w:proofErr w:type="spellEnd"/>
+      <w:r>
+        <w:rPr>
+          <w:rFonts w:ascii="Arial" w:hAnsi="Arial" w:cs="Arial"/>
+        </w:rPr>
+        <w:t xml:space="preserve"> a V-a, CD Press, </w:t>
+      </w:r>
+      <w:proofErr w:type="spellStart"/>
+      <w:r>
+        <w:rPr>
+          <w:rFonts w:ascii="Arial" w:hAnsi="Arial" w:cs="Arial"/>
+        </w:rPr>
+        <w:t>Bucuresti</w:t>
+      </w:r>
+      <w:proofErr w:type="spellEnd"/>
+      <w:r>
+        <w:rPr>
+          <w:rFonts w:ascii="Arial" w:hAnsi="Arial" w:cs="Arial"/>
+        </w:rPr>
+        <w:t>, 2017</w:t>
+      </w:r>
+    </w:p>
+    <w:p>
+      <w:pPr>
+        <w:rPr>
+          <w:rFonts w:ascii="Arial" w:hAnsi="Arial" w:cs="Arial"/>
+        </w:rPr>
+      </w:pPr>
+      <w:r>
+        <w:rPr>
+          <w:rFonts w:ascii="Arial" w:hAnsi="Arial" w:cs="Arial"/>
+        </w:rPr>
+        <w:t xml:space="preserve">[Stan] Stan, </w:t>
+      </w:r>
+      <w:proofErr w:type="gramStart"/>
+      <w:r>
+        <w:rPr>
+          <w:rFonts w:ascii="Arial" w:hAnsi="Arial" w:cs="Arial"/>
+        </w:rPr>
+        <w:t>Magda :</w:t>
+      </w:r>
+      <w:proofErr w:type="gramEnd"/>
+      <w:r>
+        <w:rPr>
+          <w:rFonts w:ascii="Arial" w:hAnsi="Arial" w:cs="Arial"/>
+        </w:rPr>
+        <w:t xml:space="preserve"> </w:t>
+      </w:r>
+      <w:proofErr w:type="spellStart"/>
+      <w:r>
+        <w:rPr>
+          <w:rFonts w:ascii="Arial" w:hAnsi="Arial" w:cs="Arial"/>
+        </w:rPr>
+        <w:t>Istorie</w:t>
+      </w:r>
+      <w:proofErr w:type="spellEnd"/>
+      <w:r>
+        <w:rPr>
+          <w:rFonts w:ascii="Arial" w:hAnsi="Arial" w:cs="Arial"/>
+        </w:rPr>
+        <w:t xml:space="preserve">. Manual </w:t>
+      </w:r>
+      <w:proofErr w:type="spellStart"/>
+      <w:r>
+        <w:rPr>
+          <w:rFonts w:ascii="Arial" w:hAnsi="Arial" w:cs="Arial"/>
+        </w:rPr>
+        <w:t>pentru</w:t>
+      </w:r>
+      <w:proofErr w:type="spellEnd"/>
+      <w:r>
+        <w:rPr>
+          <w:rFonts w:ascii="Arial" w:hAnsi="Arial" w:cs="Arial"/>
+        </w:rPr>
+        <w:t xml:space="preserve"> </w:t>
+      </w:r>
+      <w:proofErr w:type="spellStart"/>
+      <w:r>
+        <w:rPr>
+          <w:rFonts w:ascii="Arial" w:hAnsi="Arial" w:cs="Arial"/>
+        </w:rPr>
+        <w:t>clasa</w:t>
+      </w:r>
+      <w:proofErr w:type="spellEnd"/>
+      <w:r>
+        <w:rPr>
+          <w:rFonts w:ascii="Arial" w:hAnsi="Arial" w:cs="Arial"/>
+        </w:rPr>
+        <w:t xml:space="preserve"> a V-a, </w:t>
+      </w:r>
+      <w:proofErr w:type="spellStart"/>
+      <w:r>
+        <w:rPr>
+          <w:rFonts w:ascii="Arial" w:hAnsi="Arial" w:cs="Arial"/>
+        </w:rPr>
+        <w:t>Litera</w:t>
+      </w:r>
+      <w:proofErr w:type="spellEnd"/>
+      <w:r>
+        <w:rPr>
+          <w:rFonts w:ascii="Arial" w:hAnsi="Arial" w:cs="Arial"/>
+        </w:rPr>
+        <w:t xml:space="preserve">, </w:t>
+      </w:r>
+      <w:proofErr w:type="spellStart"/>
+      <w:r>
+        <w:rPr>
+          <w:rFonts w:ascii="Arial" w:hAnsi="Arial" w:cs="Arial"/>
+        </w:rPr>
+        <w:t>Bucuresti</w:t>
+      </w:r>
+      <w:proofErr w:type="spellEnd"/>
+      <w:r>
+        <w:rPr>
+          <w:rFonts w:ascii="Arial" w:hAnsi="Arial" w:cs="Arial"/>
+        </w:rPr>
+        <w:t>, 2017</w:t>
+      </w:r>
+    </w:p>
+    <w:p>
+      <w:pPr>
+        <w:rPr>
+          <w:rFonts w:ascii="Arial" w:hAnsi="Arial" w:cs="Arial"/>
+        </w:rPr>
+      </w:pPr>
+      <w:r>
+        <w:rPr>
+          <w:rFonts w:ascii="Arial" w:hAnsi="Arial" w:cs="Arial"/>
+        </w:rPr>
+        <w:t>[</w:t>
+      </w:r>
+      <w:proofErr w:type="spellStart"/>
+      <w:r>
+        <w:rPr>
+          <w:rFonts w:ascii="Arial" w:hAnsi="Arial" w:cs="Arial"/>
+        </w:rPr>
+        <w:t>Balutoiu</w:t>
+      </w:r>
+      <w:proofErr w:type="spellEnd"/>
+      <w:r>
+        <w:rPr>
+          <w:rFonts w:ascii="Arial" w:hAnsi="Arial" w:cs="Arial"/>
+        </w:rPr>
+        <w:t xml:space="preserve">] </w:t>
+      </w:r>
+      <w:proofErr w:type="spellStart"/>
+      <w:r>
+        <w:rPr>
+          <w:rFonts w:ascii="Arial" w:hAnsi="Arial" w:cs="Arial"/>
+        </w:rPr>
+        <w:t>Balutoiu</w:t>
+      </w:r>
+      <w:proofErr w:type="spellEnd"/>
+      <w:r>
+        <w:rPr>
+          <w:rFonts w:ascii="Arial" w:hAnsi="Arial" w:cs="Arial"/>
+        </w:rPr>
+        <w:t xml:space="preserve">, Valentin, </w:t>
+      </w:r>
+      <w:proofErr w:type="spellStart"/>
+      <w:r>
+        <w:rPr>
+          <w:rFonts w:ascii="Arial" w:hAnsi="Arial" w:cs="Arial"/>
+        </w:rPr>
+        <w:t>Grecu</w:t>
+      </w:r>
+      <w:proofErr w:type="spellEnd"/>
+      <w:r>
+        <w:rPr>
+          <w:rFonts w:ascii="Arial" w:hAnsi="Arial" w:cs="Arial"/>
+        </w:rPr>
+        <w:t xml:space="preserve">, </w:t>
+      </w:r>
+      <w:proofErr w:type="gramStart"/>
+      <w:r>
+        <w:rPr>
+          <w:rFonts w:ascii="Arial" w:hAnsi="Arial" w:cs="Arial"/>
+        </w:rPr>
+        <w:t>Maria :</w:t>
+      </w:r>
+      <w:proofErr w:type="gramEnd"/>
+      <w:r>
+        <w:rPr>
+          <w:rFonts w:ascii="Arial" w:hAnsi="Arial" w:cs="Arial"/>
+        </w:rPr>
+        <w:t xml:space="preserve"> </w:t>
+      </w:r>
+      <w:proofErr w:type="spellStart"/>
+      <w:r>
+        <w:rPr>
+          <w:rFonts w:ascii="Arial" w:hAnsi="Arial" w:cs="Arial"/>
+        </w:rPr>
+        <w:t>Istorie</w:t>
+      </w:r>
+      <w:proofErr w:type="spellEnd"/>
+      <w:r>
+        <w:rPr>
+          <w:rFonts w:ascii="Arial" w:hAnsi="Arial" w:cs="Arial"/>
+        </w:rPr>
+        <w:t xml:space="preserve">, Manual </w:t>
+      </w:r>
+      <w:proofErr w:type="spellStart"/>
+      <w:r>
+        <w:rPr>
+          <w:rFonts w:ascii="Arial" w:hAnsi="Arial" w:cs="Arial"/>
+        </w:rPr>
+        <w:t>pentru</w:t>
+      </w:r>
+      <w:proofErr w:type="spellEnd"/>
+      <w:r>
+        <w:rPr>
+          <w:rFonts w:ascii="Arial" w:hAnsi="Arial" w:cs="Arial"/>
+        </w:rPr>
+        <w:t xml:space="preserve"> </w:t>
+      </w:r>
+      <w:proofErr w:type="spellStart"/>
+      <w:r>
+        <w:rPr>
+          <w:rFonts w:ascii="Arial" w:hAnsi="Arial" w:cs="Arial"/>
+        </w:rPr>
+        <w:t>clasa</w:t>
+      </w:r>
+      <w:proofErr w:type="spellEnd"/>
+      <w:r>
+        <w:rPr>
+          <w:rFonts w:ascii="Arial" w:hAnsi="Arial" w:cs="Arial"/>
+        </w:rPr>
+        <w:t xml:space="preserve"> a V-a, </w:t>
+      </w:r>
+      <w:proofErr w:type="spellStart"/>
+      <w:r>
+        <w:rPr>
+          <w:rFonts w:ascii="Arial" w:hAnsi="Arial" w:cs="Arial"/>
+        </w:rPr>
+        <w:t>Didactica</w:t>
+      </w:r>
+      <w:proofErr w:type="spellEnd"/>
+      <w:r>
+        <w:rPr>
+          <w:rFonts w:ascii="Arial" w:hAnsi="Arial" w:cs="Arial"/>
+        </w:rPr>
+        <w:t xml:space="preserve"> </w:t>
+      </w:r>
+      <w:proofErr w:type="spellStart"/>
+      <w:r>
+        <w:rPr>
+          <w:rFonts w:ascii="Arial" w:hAnsi="Arial" w:cs="Arial"/>
+        </w:rPr>
+        <w:t>si</w:t>
+      </w:r>
+      <w:proofErr w:type="spellEnd"/>
+      <w:r>
+        <w:rPr>
+          <w:rFonts w:ascii="Arial" w:hAnsi="Arial" w:cs="Arial"/>
+        </w:rPr>
+        <w:t xml:space="preserve"> </w:t>
+      </w:r>
+      <w:proofErr w:type="spellStart"/>
+      <w:r>
+        <w:rPr>
+          <w:rFonts w:ascii="Arial" w:hAnsi="Arial" w:cs="Arial"/>
+        </w:rPr>
+        <w:t>Pedagogica</w:t>
+      </w:r>
+      <w:proofErr w:type="spellEnd"/>
+      <w:r>
+        <w:rPr>
+          <w:rFonts w:ascii="Arial" w:hAnsi="Arial" w:cs="Arial"/>
+        </w:rPr>
+        <w:t xml:space="preserve">, </w:t>
+      </w:r>
+      <w:proofErr w:type="spellStart"/>
+      <w:r>
+        <w:rPr>
+          <w:rFonts w:ascii="Arial" w:hAnsi="Arial" w:cs="Arial"/>
+        </w:rPr>
+        <w:t>Bucuresti</w:t>
+      </w:r>
+      <w:proofErr w:type="spellEnd"/>
+      <w:r>
+        <w:rPr>
+          <w:rFonts w:ascii="Arial" w:hAnsi="Arial" w:cs="Arial"/>
+        </w:rPr>
+        <w:t>, 2017</w:t>
       </w:r>
     </w:p>
     <w:p>
@@ -283,7 +935,21 @@
         <w:rPr>
           <w:rFonts w:ascii="Arial" w:hAnsi="Arial" w:cs="Arial"/>
         </w:rPr>
-        <w:t xml:space="preserve"> Cuphead, </w:t>
+        <w:t xml:space="preserve"> </w:t>
+      </w:r>
+      <w:proofErr w:type="spellStart"/>
+      <w:r>
+        <w:rPr>
+          <w:rFonts w:ascii="Arial" w:hAnsi="Arial" w:cs="Arial"/>
+        </w:rPr>
+        <w:t>Cuphead</w:t>
+      </w:r>
+      <w:proofErr w:type="spellEnd"/>
+      <w:r>
+        <w:rPr>
+          <w:rFonts w:ascii="Arial" w:hAnsi="Arial" w:cs="Arial"/>
+        </w:rPr>
+        <w:t xml:space="preserve">, </w:t>
       </w:r>
       <w:hyperlink r:id="rId10" w:history="1">
         <w:r>
@@ -318,7 +984,21 @@
         <w:rPr>
           <w:rFonts w:ascii="Arial" w:hAnsi="Arial" w:cs="Arial"/>
         </w:rPr>
-        <w:t xml:space="preserve"> Pokemon GO, </w:t>
+        <w:t xml:space="preserve"> </w:t>
+      </w:r>
+      <w:proofErr w:type="spellStart"/>
+      <w:r>
+        <w:rPr>
+          <w:rFonts w:ascii="Arial" w:hAnsi="Arial" w:cs="Arial"/>
+        </w:rPr>
+        <w:t>Pokemon</w:t>
+      </w:r>
+      <w:proofErr w:type="spellEnd"/>
+      <w:r>
+        <w:rPr>
+          <w:rFonts w:ascii="Arial" w:hAnsi="Arial" w:cs="Arial"/>
+        </w:rPr>
+        <w:t xml:space="preserve"> GO, </w:t>
       </w:r>
       <w:hyperlink r:id="rId11" w:history="1">
         <w:r>
@@ -353,7 +1033,21 @@
         <w:rPr>
           <w:rFonts w:ascii="Arial" w:hAnsi="Arial" w:cs="Arial"/>
         </w:rPr>
-        <w:t xml:space="preserve"> Heartstone,</w:t>
+        <w:t xml:space="preserve"> </w:t>
+      </w:r>
+      <w:proofErr w:type="spellStart"/>
+      <w:r>
+        <w:rPr>
+          <w:rFonts w:ascii="Arial" w:hAnsi="Arial" w:cs="Arial"/>
+        </w:rPr>
+        <w:t>Heartstone</w:t>
+      </w:r>
+      <w:proofErr w:type="spellEnd"/>
+      <w:r>
+        <w:rPr>
+          <w:rFonts w:ascii="Arial" w:hAnsi="Arial" w:cs="Arial"/>
+        </w:rPr>
+        <w:t>,</w:t>
       </w:r>
       <w:r>
         <w:rPr>
@@ -498,7 +1192,35 @@
         <w:rPr>
           <w:rFonts w:ascii="Arial" w:hAnsi="Arial" w:cs="Arial"/>
         </w:rPr>
-        <w:t xml:space="preserve">[Penland] Penland, Jon: Learn JSON: Get Started with Portable Data Transportation, </w:t>
+        <w:t>[</w:t>
+      </w:r>
+      <w:proofErr w:type="spellStart"/>
+      <w:r>
+        <w:rPr>
+          <w:rFonts w:ascii="Arial" w:hAnsi="Arial" w:cs="Arial"/>
+        </w:rPr>
+        <w:t>Penland</w:t>
+      </w:r>
+      <w:proofErr w:type="spellEnd"/>
+      <w:r>
+        <w:rPr>
+          <w:rFonts w:ascii="Arial" w:hAnsi="Arial" w:cs="Arial"/>
+        </w:rPr>
+        <w:t xml:space="preserve">] </w:t>
+      </w:r>
+      <w:proofErr w:type="spellStart"/>
+      <w:r>
+        <w:rPr>
+          <w:rFonts w:ascii="Arial" w:hAnsi="Arial" w:cs="Arial"/>
+        </w:rPr>
+        <w:t>Penland</w:t>
+      </w:r>
+      <w:proofErr w:type="spellEnd"/>
+      <w:r>
+        <w:rPr>
+          <w:rFonts w:ascii="Arial" w:hAnsi="Arial" w:cs="Arial"/>
+        </w:rPr>
+        <w:t xml:space="preserve">, Jon: Learn JSON: Get Started with Portable Data Transportation, </w:t>
       </w:r>
       <w:hyperlink r:id="rId15" w:history="1">
         <w:r>
@@ -521,6 +1243,7 @@
         <w:rPr>
           <w:rFonts w:ascii="Arial" w:hAnsi="Arial" w:cs="Arial"/>
         </w:rPr>
+        <w:lastRenderedPageBreak/>
         <w:t>[ECMA</w:t>
       </w:r>
       <w:r>
@@ -565,7 +1288,6 @@
         <w:rPr>
           <w:rFonts w:ascii="Arial" w:hAnsi="Arial" w:cs="Arial"/>
         </w:rPr>
-        <w:lastRenderedPageBreak/>
         <w:t>[</w:t>
       </w:r>
       <w:r>
@@ -651,13 +1373,55 @@
         <w:rPr>
           <w:rFonts w:ascii="Arial" w:hAnsi="Arial" w:cs="Arial"/>
         </w:rPr>
-        <w:t>[Kalweit] Kalweit, Holger: Shamans, Healers, and Medicine Men, Shambhala</w:t>
-      </w:r>
-      <w:r>
-        <w:rPr>
-          <w:rFonts w:ascii="Arial" w:hAnsi="Arial" w:cs="Arial"/>
-        </w:rPr>
-        <w:t xml:space="preserve"> Publications Inc, Boston</w:t>
+        <w:t>[</w:t>
+      </w:r>
+      <w:proofErr w:type="spellStart"/>
+      <w:r>
+        <w:rPr>
+          <w:rFonts w:ascii="Arial" w:hAnsi="Arial" w:cs="Arial"/>
+        </w:rPr>
+        <w:t>Kalweit</w:t>
+      </w:r>
+      <w:proofErr w:type="spellEnd"/>
+      <w:r>
+        <w:rPr>
+          <w:rFonts w:ascii="Arial" w:hAnsi="Arial" w:cs="Arial"/>
+        </w:rPr>
+        <w:t xml:space="preserve">] </w:t>
+      </w:r>
+      <w:proofErr w:type="spellStart"/>
+      <w:r>
+        <w:rPr>
+          <w:rFonts w:ascii="Arial" w:hAnsi="Arial" w:cs="Arial"/>
+        </w:rPr>
+        <w:t>Kalweit</w:t>
+      </w:r>
+      <w:proofErr w:type="spellEnd"/>
+      <w:r>
+        <w:rPr>
+          <w:rFonts w:ascii="Arial" w:hAnsi="Arial" w:cs="Arial"/>
+        </w:rPr>
+        <w:t>, Holger: Shamans, Healers, and Medicine Men, Shambhala</w:t>
+      </w:r>
+      <w:r>
+        <w:rPr>
+          <w:rFonts w:ascii="Arial" w:hAnsi="Arial" w:cs="Arial"/>
+        </w:rPr>
+        <w:t xml:space="preserve"> Publications </w:t>
+      </w:r>
+      <w:proofErr w:type="spellStart"/>
+      <w:r>
+        <w:rPr>
+          <w:rFonts w:ascii="Arial" w:hAnsi="Arial" w:cs="Arial"/>
+        </w:rPr>
+        <w:t>Inc</w:t>
+      </w:r>
+      <w:proofErr w:type="spellEnd"/>
+      <w:r>
+        <w:rPr>
+          <w:rFonts w:ascii="Arial" w:hAnsi="Arial" w:cs="Arial"/>
+        </w:rPr>
+        <w:t>, Boston</w:t>
       </w:r>
       <w:r>
         <w:rPr>
@@ -677,7 +1441,35 @@
         <w:rPr>
           <w:rFonts w:ascii="Arial" w:hAnsi="Arial" w:cs="Arial"/>
         </w:rPr>
-        <w:t>[Kallen] Kallen, Stuart A.: Shamans, Lucent</w:t>
+        <w:t>[</w:t>
+      </w:r>
+      <w:proofErr w:type="spellStart"/>
+      <w:r>
+        <w:rPr>
+          <w:rFonts w:ascii="Arial" w:hAnsi="Arial" w:cs="Arial"/>
+        </w:rPr>
+        <w:t>Kallen</w:t>
+      </w:r>
+      <w:proofErr w:type="spellEnd"/>
+      <w:r>
+        <w:rPr>
+          <w:rFonts w:ascii="Arial" w:hAnsi="Arial" w:cs="Arial"/>
+        </w:rPr>
+        <w:t xml:space="preserve">] </w:t>
+      </w:r>
+      <w:proofErr w:type="spellStart"/>
+      <w:r>
+        <w:rPr>
+          <w:rFonts w:ascii="Arial" w:hAnsi="Arial" w:cs="Arial"/>
+        </w:rPr>
+        <w:t>Kallen</w:t>
+      </w:r>
+      <w:proofErr w:type="spellEnd"/>
+      <w:r>
+        <w:rPr>
+          <w:rFonts w:ascii="Arial" w:hAnsi="Arial" w:cs="Arial"/>
+        </w:rPr>
+        <w:t>, Stuart A.: Shamans, Lucent</w:t>
       </w:r>
       <w:r>
         <w:rPr>
@@ -797,7 +1589,21 @@
         <w:rPr>
           <w:rFonts w:ascii="Arial" w:hAnsi="Arial" w:cs="Arial"/>
         </w:rPr>
-        <w:t>The Cambridge Illustrated History Of Medicine, Cambridge University Press, Cambridge, 1996</w:t>
+        <w:t xml:space="preserve">The Cambridge Illustrated History </w:t>
+      </w:r>
+      <w:proofErr w:type="gramStart"/>
+      <w:r>
+        <w:rPr>
+          <w:rFonts w:ascii="Arial" w:hAnsi="Arial" w:cs="Arial"/>
+        </w:rPr>
+        <w:t>Of</w:t>
+      </w:r>
+      <w:proofErr w:type="gramEnd"/>
+      <w:r>
+        <w:rPr>
+          <w:rFonts w:ascii="Arial" w:hAnsi="Arial" w:cs="Arial"/>
+        </w:rPr>
+        <w:t xml:space="preserve"> Medicine, Cambridge University Press, Cambridge, 1996</w:t>
       </w:r>
     </w:p>
     <w:p>
@@ -811,33 +1617,7 @@
         <w:rPr>
           <w:rFonts w:ascii="Arial" w:hAnsi="Arial" w:cs="Arial"/>
         </w:rPr>
-        <w:t>[Cartwright</w:t>
-      </w:r>
-      <w:r>
-        <w:rPr>
-          <w:rFonts w:ascii="Arial" w:hAnsi="Arial" w:cs="Arial"/>
-        </w:rPr>
-        <w:t>2]</w:t>
-      </w:r>
-      <w:r>
-        <w:rPr>
-          <w:rFonts w:ascii="Arial" w:hAnsi="Arial" w:cs="Arial"/>
-        </w:rPr>
-        <w:t xml:space="preserve"> Cartwright, Mark: Ro</w:t>
-      </w:r>
-      <w:bookmarkStart w:id="0" w:name="_GoBack"/>
-      <w:bookmarkEnd w:id="0"/>
-      <w:r>
-        <w:rPr>
-          <w:rFonts w:ascii="Arial" w:hAnsi="Arial" w:cs="Arial"/>
-        </w:rPr>
-        <w:t>man Medicine</w:t>
-      </w:r>
-      <w:r>
-        <w:rPr>
-          <w:rFonts w:ascii="Arial" w:hAnsi="Arial" w:cs="Arial"/>
-        </w:rPr>
-        <w:t xml:space="preserve">, </w:t>
+        <w:t xml:space="preserve">[Cartwright2] Cartwright, Mark: Roman Medicine, </w:t>
       </w:r>
       <w:hyperlink r:id="rId20" w:history="1">
         <w:r>
@@ -853,9 +1633,307 @@
       <w:pPr>
         <w:jc w:val="left"/>
         <w:rPr>
-          <w:rFonts w:ascii="Arial" w:hAnsi="Arial" w:cs="Arial"/>
-        </w:rPr>
-      </w:pPr>
+          <w:rStyle w:val="Hyperlink"/>
+          <w:rFonts w:ascii="Arial" w:hAnsi="Arial" w:cs="Arial"/>
+        </w:rPr>
+      </w:pPr>
+      <w:r>
+        <w:rPr>
+          <w:rFonts w:ascii="Arial" w:hAnsi="Arial" w:cs="Arial"/>
+        </w:rPr>
+        <w:t xml:space="preserve">[Bovey] Bovey, </w:t>
+      </w:r>
+      <w:proofErr w:type="spellStart"/>
+      <w:r>
+        <w:rPr>
+          <w:rFonts w:ascii="Arial" w:hAnsi="Arial" w:cs="Arial"/>
+        </w:rPr>
+        <w:t>Alixe</w:t>
+      </w:r>
+      <w:proofErr w:type="spellEnd"/>
+      <w:r>
+        <w:rPr>
+          <w:rFonts w:ascii="Arial" w:hAnsi="Arial" w:cs="Arial"/>
+        </w:rPr>
+        <w:t xml:space="preserve">: Medicine in the </w:t>
+      </w:r>
+      <w:proofErr w:type="gramStart"/>
+      <w:r>
+        <w:rPr>
+          <w:rFonts w:ascii="Arial" w:hAnsi="Arial" w:cs="Arial"/>
+        </w:rPr>
+        <w:t>Middle</w:t>
+      </w:r>
+      <w:proofErr w:type="gramEnd"/>
+      <w:r>
+        <w:rPr>
+          <w:rFonts w:ascii="Arial" w:hAnsi="Arial" w:cs="Arial"/>
+        </w:rPr>
+        <w:t xml:space="preserve"> Ages, </w:t>
+      </w:r>
+      <w:hyperlink r:id="rId21" w:history="1">
+        <w:r>
+          <w:rPr>
+            <w:rStyle w:val="Hyperlink"/>
+            <w:rFonts w:ascii="Arial" w:hAnsi="Arial" w:cs="Arial"/>
+          </w:rPr>
+          <w:t>https://www.bl.uk/the-middle-ages/articles/medicine-diagnosis-and-treatment-in-the-middle-ages</w:t>
+        </w:r>
+      </w:hyperlink>
+    </w:p>
+    <w:p>
+      <w:pPr>
+        <w:jc w:val="left"/>
+        <w:rPr>
+          <w:rStyle w:val="Hyperlink"/>
+          <w:rFonts w:ascii="Arial" w:hAnsi="Arial" w:cs="Arial"/>
+        </w:rPr>
+      </w:pPr>
+      <w:r>
+        <w:rPr>
+          <w:rFonts w:ascii="Arial" w:hAnsi="Arial" w:cs="Arial"/>
+        </w:rPr>
+        <w:t xml:space="preserve">[ESA] Entertainment Software Association: 2019 Essential Facts </w:t>
+      </w:r>
+      <w:proofErr w:type="gramStart"/>
+      <w:r>
+        <w:rPr>
+          <w:rFonts w:ascii="Arial" w:hAnsi="Arial" w:cs="Arial"/>
+        </w:rPr>
+        <w:t>About</w:t>
+      </w:r>
+      <w:proofErr w:type="gramEnd"/>
+      <w:r>
+        <w:rPr>
+          <w:rFonts w:ascii="Arial" w:hAnsi="Arial" w:cs="Arial"/>
+        </w:rPr>
+        <w:t xml:space="preserve"> the Computer and Video Game Industry, </w:t>
+      </w:r>
+      <w:hyperlink r:id="rId22" w:history="1">
+        <w:r>
+          <w:rPr>
+            <w:rStyle w:val="Hyperlink"/>
+            <w:rFonts w:ascii="Arial" w:hAnsi="Arial" w:cs="Arial"/>
+          </w:rPr>
+          <w:t>https://www.theesa.com/wp-content/uploads/2019/05/ESA_Essential_facts_2019_final.pdf</w:t>
+        </w:r>
+      </w:hyperlink>
+    </w:p>
+    <w:p>
+      <w:pPr>
+        <w:jc w:val="left"/>
+        <w:rPr>
+          <w:rFonts w:ascii="Arial" w:hAnsi="Arial" w:cs="Arial"/>
+        </w:rPr>
+      </w:pPr>
+      <w:r>
+        <w:rPr>
+          <w:rFonts w:ascii="Arial" w:hAnsi="Arial" w:cs="Arial"/>
+        </w:rPr>
+        <w:t>[</w:t>
+      </w:r>
+      <w:r>
+        <w:rPr>
+          <w:rFonts w:ascii="Arial" w:hAnsi="Arial" w:cs="Arial"/>
+        </w:rPr>
+        <w:t>Wolf</w:t>
+      </w:r>
+      <w:r>
+        <w:rPr>
+          <w:rFonts w:ascii="Arial" w:hAnsi="Arial" w:cs="Arial"/>
+        </w:rPr>
+        <w:t>1</w:t>
+      </w:r>
+      <w:r>
+        <w:rPr>
+          <w:rFonts w:ascii="Arial" w:hAnsi="Arial" w:cs="Arial"/>
+        </w:rPr>
+        <w:t>]</w:t>
+      </w:r>
+      <w:r>
+        <w:rPr>
+          <w:rFonts w:ascii="Arial" w:hAnsi="Arial" w:cs="Arial"/>
+        </w:rPr>
+        <w:t xml:space="preserve"> </w:t>
+      </w:r>
+      <w:r>
+        <w:rPr>
+          <w:rFonts w:ascii="Arial" w:hAnsi="Arial" w:cs="Arial"/>
+        </w:rPr>
+        <w:t xml:space="preserve">Wolf, Mark J. P.: </w:t>
+      </w:r>
+      <w:r>
+        <w:rPr>
+          <w:rFonts w:ascii="Arial" w:hAnsi="Arial" w:cs="Arial"/>
+        </w:rPr>
+        <w:t>The video game explosion</w:t>
+      </w:r>
+      <w:r>
+        <w:rPr>
+          <w:rFonts w:ascii="Arial" w:hAnsi="Arial" w:cs="Arial"/>
+        </w:rPr>
+        <w:t>, Greenwood, Westport, 2008</w:t>
+      </w:r>
+    </w:p>
+    <w:p>
+      <w:pPr>
+        <w:jc w:val="left"/>
+        <w:rPr>
+          <w:rFonts w:ascii="Arial" w:hAnsi="Arial" w:cs="Arial"/>
+        </w:rPr>
+      </w:pPr>
+      <w:r>
+        <w:rPr>
+          <w:rFonts w:ascii="Arial" w:hAnsi="Arial" w:cs="Arial"/>
+        </w:rPr>
+        <w:t>[</w:t>
+      </w:r>
+      <w:r>
+        <w:rPr>
+          <w:rFonts w:ascii="Arial" w:hAnsi="Arial" w:cs="Arial"/>
+        </w:rPr>
+        <w:t>Wolf2</w:t>
+      </w:r>
+      <w:r>
+        <w:rPr>
+          <w:rFonts w:ascii="Arial" w:hAnsi="Arial" w:cs="Arial"/>
+        </w:rPr>
+        <w:t>]</w:t>
+      </w:r>
+      <w:r>
+        <w:rPr>
+          <w:rFonts w:ascii="Arial" w:hAnsi="Arial" w:cs="Arial"/>
+        </w:rPr>
+        <w:t xml:space="preserve"> Wolf, Mark J.P.: Encyclopedia of Video Games</w:t>
+      </w:r>
+      <w:r>
+        <w:rPr>
+          <w:rFonts w:ascii="Arial" w:hAnsi="Arial" w:cs="Arial"/>
+        </w:rPr>
+        <w:t>, Greenwood, Santa Barbara, 2012</w:t>
+      </w:r>
+    </w:p>
+    <w:p>
+      <w:pPr>
+        <w:jc w:val="left"/>
+        <w:rPr>
+          <w:rFonts w:ascii="Arial" w:hAnsi="Arial" w:cs="Arial"/>
+        </w:rPr>
+      </w:pPr>
+      <w:r>
+        <w:rPr>
+          <w:rFonts w:ascii="Arial" w:hAnsi="Arial" w:cs="Arial"/>
+        </w:rPr>
+        <w:t>[</w:t>
+      </w:r>
+      <w:r>
+        <w:rPr>
+          <w:rFonts w:ascii="Arial" w:hAnsi="Arial" w:cs="Arial"/>
+        </w:rPr>
+        <w:t>Cohen</w:t>
+      </w:r>
+      <w:r>
+        <w:rPr>
+          <w:rFonts w:ascii="Arial" w:hAnsi="Arial" w:cs="Arial"/>
+        </w:rPr>
+        <w:t>]</w:t>
+      </w:r>
+      <w:r>
+        <w:rPr>
+          <w:rFonts w:ascii="Arial" w:hAnsi="Arial" w:cs="Arial"/>
+        </w:rPr>
+        <w:t xml:space="preserve"> Cohen, D.S.: Magnavox Odyssey - the First Gaming Console, </w:t>
+      </w:r>
+      <w:hyperlink r:id="rId23" w:history="1">
+        <w:r>
+          <w:rPr>
+            <w:rStyle w:val="Hyperlink"/>
+            <w:rFonts w:ascii="Arial" w:hAnsi="Arial" w:cs="Arial"/>
+          </w:rPr>
+          <w:t>https://www.lifewire.com/magnavox-odyssey-the-first-gaming-console-729587</w:t>
+        </w:r>
+      </w:hyperlink>
+    </w:p>
+    <w:p>
+      <w:pPr>
+        <w:jc w:val="left"/>
+        <w:rPr>
+          <w:rFonts w:ascii="Arial" w:hAnsi="Arial" w:cs="Arial"/>
+        </w:rPr>
+      </w:pPr>
+      <w:r>
+        <w:rPr>
+          <w:rFonts w:ascii="Arial" w:hAnsi="Arial" w:cs="Arial"/>
+        </w:rPr>
+        <w:t>[</w:t>
+      </w:r>
+      <w:r>
+        <w:rPr>
+          <w:rFonts w:ascii="Arial" w:hAnsi="Arial" w:cs="Arial"/>
+        </w:rPr>
+        <w:t>Bowen</w:t>
+      </w:r>
+      <w:r>
+        <w:rPr>
+          <w:rFonts w:ascii="Arial" w:hAnsi="Arial" w:cs="Arial"/>
+        </w:rPr>
+        <w:t>]</w:t>
+      </w:r>
+      <w:r>
+        <w:rPr>
+          <w:rFonts w:ascii="Arial" w:hAnsi="Arial" w:cs="Arial"/>
+        </w:rPr>
+        <w:t xml:space="preserve"> Bowen, Lisa</w:t>
+      </w:r>
+      <w:r>
+        <w:rPr>
+          <w:rFonts w:ascii="Arial" w:hAnsi="Arial" w:cs="Arial"/>
+        </w:rPr>
+        <w:t>:</w:t>
+      </w:r>
+      <w:r>
+        <w:rPr>
+          <w:rFonts w:ascii="Arial" w:hAnsi="Arial" w:cs="Arial"/>
+        </w:rPr>
+        <w:t xml:space="preserve"> Video game play may provide learning, health, social benefits, review finds, </w:t>
+      </w:r>
+      <w:hyperlink r:id="rId24" w:history="1">
+        <w:r>
+          <w:rPr>
+            <w:rStyle w:val="Hyperlink"/>
+            <w:rFonts w:ascii="Arial" w:hAnsi="Arial" w:cs="Arial"/>
+          </w:rPr>
+          <w:t>https://www.apa.org/monitor/2014/02/video-game</w:t>
+        </w:r>
+      </w:hyperlink>
+    </w:p>
+    <w:p>
+      <w:pPr>
+        <w:jc w:val="left"/>
+        <w:rPr>
+          <w:rFonts w:ascii="Arial" w:hAnsi="Arial" w:cs="Arial"/>
+        </w:rPr>
+      </w:pPr>
+      <w:r>
+        <w:rPr>
+          <w:rFonts w:ascii="Arial" w:hAnsi="Arial" w:cs="Arial"/>
+        </w:rPr>
+        <w:t>[]</w:t>
+      </w:r>
+    </w:p>
+    <w:p>
+      <w:pPr>
+        <w:jc w:val="left"/>
+        <w:rPr>
+          <w:rFonts w:ascii="Arial" w:hAnsi="Arial" w:cs="Arial"/>
+        </w:rPr>
+      </w:pPr>
+      <w:r>
+        <w:rPr>
+          <w:rFonts w:ascii="Arial" w:hAnsi="Arial" w:cs="Arial"/>
+        </w:rPr>
+        <w:t>[]</w:t>
+      </w:r>
     </w:p>
     <w:sectPr>
       <w:pgSz w:w="12240" w:h="15840"/>

</xml_diff>